<commit_message>
Diagrama Fluxo de Dados
Criação do Diagrama de Fluxo de Dados no documento de especificação
</commit_message>
<xml_diff>
--- a/Documento de Especificação.docx
+++ b/Documento de Especificação.docx
@@ -375,11 +375,26 @@
           </w:tcPr>
           <w:p>
             <w:pPr>
-              <w:rPr>
-                <w:sz w:val="28"/>
-                <w:szCs w:val="28"/>
+              <w:jc w:val="center"/>
+              <w:rPr>
+                <w:sz w:val="24"/>
+                <w:szCs w:val="24"/>
               </w:rPr>
             </w:pPr>
+            <w:r>
+              <w:rPr>
+                <w:sz w:val="24"/>
+                <w:szCs w:val="24"/>
+              </w:rPr>
+              <w:t>25</w:t>
+            </w:r>
+            <w:r>
+              <w:rPr>
+                <w:sz w:val="24"/>
+                <w:szCs w:val="24"/>
+              </w:rPr>
+              <w:t>/04/2016</w:t>
+            </w:r>
           </w:p>
         </w:tc>
         <w:tc>
@@ -388,11 +403,26 @@
           </w:tcPr>
           <w:p>
             <w:pPr>
-              <w:rPr>
-                <w:sz w:val="28"/>
-                <w:szCs w:val="28"/>
+              <w:jc w:val="center"/>
+              <w:rPr>
+                <w:sz w:val="24"/>
+                <w:szCs w:val="24"/>
               </w:rPr>
             </w:pPr>
+            <w:r>
+              <w:rPr>
+                <w:sz w:val="24"/>
+                <w:szCs w:val="24"/>
+              </w:rPr>
+              <w:t>0.</w:t>
+            </w:r>
+            <w:r>
+              <w:rPr>
+                <w:sz w:val="24"/>
+                <w:szCs w:val="24"/>
+              </w:rPr>
+              <w:t>3</w:t>
+            </w:r>
           </w:p>
         </w:tc>
         <w:tc>
@@ -401,11 +431,26 @@
           </w:tcPr>
           <w:p>
             <w:pPr>
-              <w:rPr>
-                <w:sz w:val="28"/>
-                <w:szCs w:val="28"/>
+              <w:jc w:val="center"/>
+              <w:rPr>
+                <w:sz w:val="24"/>
+                <w:szCs w:val="24"/>
               </w:rPr>
             </w:pPr>
+            <w:r>
+              <w:rPr>
+                <w:sz w:val="24"/>
+                <w:szCs w:val="24"/>
+              </w:rPr>
+              <w:t xml:space="preserve">Diagrama </w:t>
+            </w:r>
+            <w:r>
+              <w:rPr>
+                <w:sz w:val="24"/>
+                <w:szCs w:val="24"/>
+              </w:rPr>
+              <w:t>Fluxo de Dados</w:t>
+            </w:r>
           </w:p>
         </w:tc>
         <w:tc>
@@ -414,11 +459,19 @@
           </w:tcPr>
           <w:p>
             <w:pPr>
-              <w:rPr>
-                <w:sz w:val="28"/>
-                <w:szCs w:val="28"/>
+              <w:jc w:val="center"/>
+              <w:rPr>
+                <w:sz w:val="24"/>
+                <w:szCs w:val="24"/>
               </w:rPr>
             </w:pPr>
+            <w:r>
+              <w:rPr>
+                <w:sz w:val="24"/>
+                <w:szCs w:val="24"/>
+              </w:rPr>
+              <w:t>Rogério</w:t>
+            </w:r>
           </w:p>
         </w:tc>
       </w:tr>
@@ -1994,6 +2047,129 @@
           </wp:inline>
         </w:drawing>
       </w:r>
+    </w:p>
+    <w:p>
+      <w:pPr>
+        <w:rPr>
+          <w:sz w:val="24"/>
+          <w:szCs w:val="24"/>
+        </w:rPr>
+      </w:pPr>
+    </w:p>
+    <w:p>
+      <w:pPr>
+        <w:rPr>
+          <w:sz w:val="24"/>
+          <w:szCs w:val="24"/>
+        </w:rPr>
+      </w:pPr>
+    </w:p>
+    <w:p>
+      <w:pPr>
+        <w:rPr>
+          <w:sz w:val="24"/>
+          <w:szCs w:val="24"/>
+        </w:rPr>
+      </w:pPr>
+    </w:p>
+    <w:p>
+      <w:pPr>
+        <w:rPr>
+          <w:sz w:val="24"/>
+          <w:szCs w:val="24"/>
+        </w:rPr>
+      </w:pPr>
+      <w:r>
+        <w:rPr>
+          <w:sz w:val="24"/>
+          <w:szCs w:val="24"/>
+        </w:rPr>
+        <w:t>4.1.</w:t>
+      </w:r>
+      <w:r>
+        <w:rPr>
+          <w:sz w:val="24"/>
+          <w:szCs w:val="24"/>
+        </w:rPr>
+        <w:t>2</w:t>
+      </w:r>
+      <w:r>
+        <w:rPr>
+          <w:sz w:val="24"/>
+          <w:szCs w:val="24"/>
+        </w:rPr>
+        <w:t xml:space="preserve">.Diagrama </w:t>
+      </w:r>
+      <w:r>
+        <w:rPr>
+          <w:sz w:val="24"/>
+          <w:szCs w:val="24"/>
+        </w:rPr>
+        <w:t>Fluxo de Dados</w:t>
+      </w:r>
+    </w:p>
+    <w:p>
+      <w:pPr>
+        <w:rPr>
+          <w:sz w:val="24"/>
+          <w:szCs w:val="24"/>
+        </w:rPr>
+      </w:pPr>
+      <w:r>
+        <w:rPr>
+          <w:noProof/>
+          <w:sz w:val="24"/>
+          <w:szCs w:val="24"/>
+        </w:rPr>
+        <w:drawing>
+          <wp:inline distT="0" distB="0" distL="0" distR="0">
+            <wp:extent cx="6207760" cy="2557350"/>
+            <wp:effectExtent l="0" t="0" r="2540" b="0"/>
+            <wp:docPr id="2" name="Imagem 2" descr="C:\Users\rogerio\Desktop\DFD.png"/>
+            <wp:cNvGraphicFramePr>
+              <a:graphicFrameLocks xmlns:a="http://schemas.openxmlformats.org/drawingml/2006/main" noChangeAspect="1"/>
+            </wp:cNvGraphicFramePr>
+            <a:graphic xmlns:a="http://schemas.openxmlformats.org/drawingml/2006/main">
+              <a:graphicData uri="http://schemas.openxmlformats.org/drawingml/2006/picture">
+                <pic:pic xmlns:pic="http://schemas.openxmlformats.org/drawingml/2006/picture">
+                  <pic:nvPicPr>
+                    <pic:cNvPr id="0" name="Picture 1" descr="C:\Users\rogerio\Desktop\DFD.png"/>
+                    <pic:cNvPicPr>
+                      <a:picLocks noChangeAspect="1" noChangeArrowheads="1"/>
+                    </pic:cNvPicPr>
+                  </pic:nvPicPr>
+                  <pic:blipFill>
+                    <a:blip r:embed="rId9">
+                      <a:extLst>
+                        <a:ext uri="{28A0092B-C50C-407E-A947-70E740481C1C}">
+                          <a14:useLocalDpi xmlns:a14="http://schemas.microsoft.com/office/drawing/2010/main" val="0"/>
+                        </a:ext>
+                      </a:extLst>
+                    </a:blip>
+                    <a:srcRect/>
+                    <a:stretch>
+                      <a:fillRect/>
+                    </a:stretch>
+                  </pic:blipFill>
+                  <pic:spPr bwMode="auto">
+                    <a:xfrm>
+                      <a:off x="0" y="0"/>
+                      <a:ext cx="6221682" cy="2563085"/>
+                    </a:xfrm>
+                    <a:prstGeom prst="rect">
+                      <a:avLst/>
+                    </a:prstGeom>
+                    <a:noFill/>
+                    <a:ln>
+                      <a:noFill/>
+                    </a:ln>
+                  </pic:spPr>
+                </pic:pic>
+              </a:graphicData>
+            </a:graphic>
+          </wp:inline>
+        </w:drawing>
+      </w:r>
       <w:bookmarkStart w:id="0" w:name="_GoBack"/>
       <w:bookmarkEnd w:id="0"/>
     </w:p>
@@ -2020,30 +2196,6 @@
           <w:szCs w:val="24"/>
         </w:rPr>
       </w:pPr>
-    </w:p>
-    <w:p>
-      <w:pPr>
-        <w:rPr>
-          <w:sz w:val="24"/>
-          <w:szCs w:val="24"/>
-        </w:rPr>
-      </w:pPr>
-    </w:p>
-    <w:p>
-      <w:pPr>
-        <w:rPr>
-          <w:sz w:val="24"/>
-          <w:szCs w:val="24"/>
-        </w:rPr>
-      </w:pPr>
-    </w:p>
-    <w:p>
-      <w:pPr>
-        <w:rPr>
-          <w:sz w:val="24"/>
-          <w:szCs w:val="24"/>
-        </w:rPr>
-      </w:pPr>
       <w:r>
         <w:rPr>
           <w:sz w:val="24"/>
@@ -2128,7 +2280,7 @@
       </w:pPr>
     </w:p>
     <w:sectPr>
-      <w:footerReference w:type="default" r:id="rId9"/>
+      <w:footerReference w:type="default" r:id="rId10"/>
       <w:pgSz w:w="11909" w:h="16834"/>
       <w:pgMar w:top="1440" w:right="1440" w:bottom="1440" w:left="1440" w:header="720" w:footer="720" w:gutter="0"/>
       <w:pgNumType w:start="1"/>
@@ -2195,7 +2347,7 @@
           <w:rPr>
             <w:noProof/>
           </w:rPr>
-          <w:t>4</w:t>
+          <w:t>7</w:t>
         </w:r>
         <w:r>
           <w:fldChar w:fldCharType="end"/>
@@ -3652,7 +3804,7 @@
 </file>
 
 <file path=customXml/itemProps1.xml><?xml version="1.0" encoding="utf-8"?>
-<ds:datastoreItem xmlns:ds="http://schemas.openxmlformats.org/officeDocument/2006/customXml" ds:itemID="{6ABCD85E-AA6B-4063-8044-6A1236EC4AC7}">
+<ds:datastoreItem xmlns:ds="http://schemas.openxmlformats.org/officeDocument/2006/customXml" ds:itemID="{BA3300FC-7E17-4B03-A83D-CEB8E1318D38}">
   <ds:schemaRefs>
     <ds:schemaRef ds:uri="http://schemas.openxmlformats.org/officeDocument/2006/bibliography"/>
   </ds:schemaRefs>

</xml_diff>

<commit_message>
Criação dos Casos de Uso Textuais e Tabela de Atributos
Criação dos Casos de Uso Textuais e Tabela de Atributos
</commit_message>
<xml_diff>
--- a/Documento de Especificação.docx
+++ b/Documento de Especificação.docx
@@ -27,6 +27,7 @@
           <w:szCs w:val="48"/>
         </w:rPr>
       </w:pPr>
+      <w:proofErr w:type="spellStart"/>
       <w:r>
         <w:rPr>
           <w:sz w:val="40"/>
@@ -34,6 +35,7 @@
         </w:rPr>
         <w:t>Geratex</w:t>
       </w:r>
+      <w:proofErr w:type="spellEnd"/>
     </w:p>
     <w:p>
       <w:pPr>
@@ -1222,7 +1224,23 @@
           <w:sz w:val="24"/>
           <w:szCs w:val="24"/>
         </w:rPr>
-        <w:t xml:space="preserve">O projeto Geratex visa o desenvolvimento de um sistema capaz de gerar textos aleatórios com o objetivo de facilitar o desenvolvimento de websites </w:t>
+        <w:t xml:space="preserve">O projeto </w:t>
+      </w:r>
+      <w:proofErr w:type="spellStart"/>
+      <w:r>
+        <w:rPr>
+          <w:sz w:val="24"/>
+          <w:szCs w:val="24"/>
+        </w:rPr>
+        <w:t>Geratex</w:t>
+      </w:r>
+      <w:proofErr w:type="spellEnd"/>
+      <w:r>
+        <w:rPr>
+          <w:sz w:val="24"/>
+          <w:szCs w:val="24"/>
+        </w:rPr>
+        <w:t xml:space="preserve"> visa o desenvolvimento de um sistema capaz de gerar textos aleatórios com o objetivo de facilitar o desenvolvimento de websites </w:t>
       </w:r>
       <w:r>
         <w:rPr>
@@ -1297,7 +1315,23 @@
           <w:sz w:val="24"/>
           <w:szCs w:val="24"/>
         </w:rPr>
-        <w:t>O Geratex é um sistema capaz de gerar textos aleatórios com base em parâmetros como quantidade de parágrafos e tamanho dos parágrafos.</w:t>
+        <w:t xml:space="preserve">O </w:t>
+      </w:r>
+      <w:proofErr w:type="spellStart"/>
+      <w:r>
+        <w:rPr>
+          <w:sz w:val="24"/>
+          <w:szCs w:val="24"/>
+        </w:rPr>
+        <w:t>Geratex</w:t>
+      </w:r>
+      <w:proofErr w:type="spellEnd"/>
+      <w:r>
+        <w:rPr>
+          <w:sz w:val="24"/>
+          <w:szCs w:val="24"/>
+        </w:rPr>
+        <w:t xml:space="preserve"> é um sistema capaz de gerar textos aleatórios com base em parâmetros como quantidade de parágrafos e tamanho dos parágrafos.</w:t>
       </w:r>
       <w:r>
         <w:rPr>
@@ -1366,6 +1400,7 @@
         </w:rPr>
         <w:t xml:space="preserve">Descrição dos </w:t>
       </w:r>
+      <w:proofErr w:type="spellStart"/>
       <w:r>
         <w:rPr>
           <w:i/>
@@ -1374,29 +1409,39 @@
         </w:rPr>
         <w:t>Stakeholders</w:t>
       </w:r>
-    </w:p>
-    <w:p>
-      <w:pPr>
-        <w:rPr>
-          <w:sz w:val="24"/>
-          <w:szCs w:val="24"/>
-        </w:rPr>
-      </w:pPr>
-    </w:p>
-    <w:p>
-      <w:pPr>
-        <w:rPr>
-          <w:sz w:val="24"/>
-          <w:szCs w:val="24"/>
-        </w:rPr>
-      </w:pPr>
-      <w:r>
-        <w:rPr>
-          <w:sz w:val="24"/>
-          <w:szCs w:val="24"/>
-        </w:rPr>
-        <w:t>Cliente: Rodrigo Rossati</w:t>
-      </w:r>
+      <w:proofErr w:type="spellEnd"/>
+    </w:p>
+    <w:p>
+      <w:pPr>
+        <w:rPr>
+          <w:sz w:val="24"/>
+          <w:szCs w:val="24"/>
+        </w:rPr>
+      </w:pPr>
+    </w:p>
+    <w:p>
+      <w:pPr>
+        <w:rPr>
+          <w:sz w:val="24"/>
+          <w:szCs w:val="24"/>
+        </w:rPr>
+      </w:pPr>
+      <w:r>
+        <w:rPr>
+          <w:sz w:val="24"/>
+          <w:szCs w:val="24"/>
+        </w:rPr>
+        <w:t xml:space="preserve">Cliente: Rodrigo </w:t>
+      </w:r>
+      <w:proofErr w:type="spellStart"/>
+      <w:r>
+        <w:rPr>
+          <w:sz w:val="24"/>
+          <w:szCs w:val="24"/>
+        </w:rPr>
+        <w:t>Rossati</w:t>
+      </w:r>
+      <w:proofErr w:type="spellEnd"/>
       <w:r>
         <w:rPr>
           <w:sz w:val="24"/>
@@ -1508,7 +1553,23 @@
           <w:sz w:val="24"/>
           <w:szCs w:val="24"/>
         </w:rPr>
-        <w:t>O projeto tem como principal objetivo, auxiliar desenvolvedores front-end na criação de páginas que contem textos ainda não definidos mas que exigem uma pré-visualização do mesmo ou qualquer outra pessoa que necessite utilizar-se de um texto aleatório.</w:t>
+        <w:t>O projeto tem como principal objetivo, auxiliar desenvolvedores front-</w:t>
+      </w:r>
+      <w:proofErr w:type="spellStart"/>
+      <w:r>
+        <w:rPr>
+          <w:sz w:val="24"/>
+          <w:szCs w:val="24"/>
+        </w:rPr>
+        <w:t>end</w:t>
+      </w:r>
+      <w:proofErr w:type="spellEnd"/>
+      <w:r>
+        <w:rPr>
+          <w:sz w:val="24"/>
+          <w:szCs w:val="24"/>
+        </w:rPr>
+        <w:t xml:space="preserve"> na criação de páginas que contem textos ainda não definidos mas que exigem uma pré-visualização do mesmo ou qualquer outra pessoa que necessite utilizar-se de um texto aleatório.</w:t>
       </w:r>
     </w:p>
     <w:p>
@@ -1945,36 +2006,14 @@
           <w:sz w:val="24"/>
           <w:szCs w:val="24"/>
         </w:rPr>
-        <w:t>4</w:t>
-      </w:r>
-      <w:r>
-        <w:rPr>
-          <w:sz w:val="24"/>
-          <w:szCs w:val="24"/>
-        </w:rPr>
-        <w:t>.1.</w:t>
-      </w:r>
-      <w:r>
-        <w:rPr>
-          <w:sz w:val="24"/>
-          <w:szCs w:val="24"/>
-        </w:rPr>
-        <w:t>Modelos</w:t>
-      </w:r>
-    </w:p>
-    <w:p>
-      <w:pPr>
-        <w:rPr>
-          <w:sz w:val="24"/>
-          <w:szCs w:val="24"/>
-        </w:rPr>
-      </w:pPr>
-      <w:r>
-        <w:rPr>
-          <w:sz w:val="24"/>
-          <w:szCs w:val="24"/>
-        </w:rPr>
-        <w:t>4.1.1.Diagrama Caso de Uso</w:t>
+        <w:t>4.1.</w:t>
+      </w:r>
+      <w:r>
+        <w:rPr>
+          <w:sz w:val="24"/>
+          <w:szCs w:val="24"/>
+        </w:rPr>
+        <w:t>Diagrama Caso de Uso</w:t>
       </w:r>
     </w:p>
     <w:p>
@@ -2057,34 +2096,172 @@
       </w:pPr>
     </w:p>
     <w:p>
-      <w:pPr>
-        <w:rPr>
-          <w:sz w:val="24"/>
-          <w:szCs w:val="24"/>
-        </w:rPr>
-      </w:pPr>
-    </w:p>
-    <w:p>
-      <w:pPr>
-        <w:rPr>
-          <w:sz w:val="24"/>
-          <w:szCs w:val="24"/>
-        </w:rPr>
-      </w:pPr>
-    </w:p>
-    <w:p>
-      <w:pPr>
-        <w:rPr>
-          <w:sz w:val="24"/>
-          <w:szCs w:val="24"/>
-        </w:rPr>
-      </w:pPr>
-      <w:r>
-        <w:rPr>
-          <w:sz w:val="24"/>
-          <w:szCs w:val="24"/>
-        </w:rPr>
-        <w:t>4.1.</w:t>
+      <w:r>
+        <w:rPr>
+          <w:sz w:val="24"/>
+          <w:szCs w:val="24"/>
+        </w:rPr>
+        <w:t>4.2.</w:t>
+      </w:r>
+      <w:r>
+        <w:t xml:space="preserve"> </w:t>
+      </w:r>
+      <w:r>
+        <w:t>Casos de Uso T</w:t>
+      </w:r>
+      <w:r>
+        <w:t>extual</w:t>
+      </w:r>
+    </w:p>
+    <w:p>
+      <w:pPr>
+        <w:rPr>
+          <w:sz w:val="24"/>
+          <w:szCs w:val="24"/>
+        </w:rPr>
+      </w:pPr>
+    </w:p>
+    <w:p>
+      <w:pPr>
+        <w:rPr>
+          <w:sz w:val="24"/>
+          <w:szCs w:val="24"/>
+        </w:rPr>
+      </w:pPr>
+      <w:r>
+        <w:rPr>
+          <w:sz w:val="24"/>
+          <w:szCs w:val="24"/>
+        </w:rPr>
+        <w:t>[RF001] Gerar Texto</w:t>
+      </w:r>
+    </w:p>
+    <w:p>
+      <w:pPr>
+        <w:rPr>
+          <w:sz w:val="24"/>
+          <w:szCs w:val="24"/>
+        </w:rPr>
+      </w:pPr>
+      <w:r>
+        <w:rPr>
+          <w:sz w:val="24"/>
+          <w:szCs w:val="24"/>
+        </w:rPr>
+        <w:t>Ator: Usuário</w:t>
+      </w:r>
+    </w:p>
+    <w:p>
+      <w:pPr>
+        <w:rPr>
+          <w:sz w:val="24"/>
+          <w:szCs w:val="24"/>
+        </w:rPr>
+      </w:pPr>
+      <w:r>
+        <w:rPr>
+          <w:sz w:val="24"/>
+          <w:szCs w:val="24"/>
+        </w:rPr>
+        <w:t>Responsável: Rogério</w:t>
+      </w:r>
+    </w:p>
+    <w:p>
+      <w:pPr>
+        <w:rPr>
+          <w:sz w:val="24"/>
+          <w:szCs w:val="24"/>
+        </w:rPr>
+      </w:pPr>
+      <w:r>
+        <w:rPr>
+          <w:sz w:val="24"/>
+          <w:szCs w:val="24"/>
+        </w:rPr>
+        <w:t xml:space="preserve">Descrição: </w:t>
+      </w:r>
+      <w:r>
+        <w:rPr>
+          <w:sz w:val="24"/>
+          <w:szCs w:val="24"/>
+        </w:rPr>
+        <w:t>Assim que o usuário selecionar o botão “Gerar”, o sistema deverá fornecer um texto aleatório ao usuário;</w:t>
+      </w:r>
+    </w:p>
+    <w:p>
+      <w:pPr>
+        <w:rPr>
+          <w:sz w:val="24"/>
+          <w:szCs w:val="24"/>
+        </w:rPr>
+      </w:pPr>
+      <w:r>
+        <w:rPr>
+          <w:sz w:val="24"/>
+          <w:szCs w:val="24"/>
+        </w:rPr>
+        <w:t>Pré-Condições: N/A</w:t>
+      </w:r>
+    </w:p>
+    <w:p>
+      <w:pPr>
+        <w:rPr>
+          <w:sz w:val="24"/>
+          <w:szCs w:val="24"/>
+        </w:rPr>
+      </w:pPr>
+      <w:r>
+        <w:rPr>
+          <w:sz w:val="24"/>
+          <w:szCs w:val="24"/>
+        </w:rPr>
+        <w:t xml:space="preserve">Resultado: </w:t>
+      </w:r>
+      <w:r>
+        <w:rPr>
+          <w:sz w:val="24"/>
+          <w:szCs w:val="24"/>
+        </w:rPr>
+        <w:t>Texto aleatório gerado</w:t>
+      </w:r>
+    </w:p>
+    <w:p>
+      <w:r>
+        <w:t>C</w:t>
+      </w:r>
+      <w:r>
+        <w:t>enário Principal:</w:t>
+      </w:r>
+      <w:r>
+        <w:t xml:space="preserve"> O usuário seleciona o botão “Gerar” e o sistema fornece um texto aleatório.</w:t>
+      </w:r>
+    </w:p>
+    <w:p>
+      <w:r>
+        <w:t>Criticidade: Baixa</w:t>
+      </w:r>
+    </w:p>
+    <w:p>
+      <w:pPr>
+        <w:rPr>
+          <w:sz w:val="24"/>
+          <w:szCs w:val="24"/>
+        </w:rPr>
+      </w:pPr>
+    </w:p>
+    <w:p>
+      <w:pPr>
+        <w:rPr>
+          <w:sz w:val="24"/>
+          <w:szCs w:val="24"/>
+        </w:rPr>
+      </w:pPr>
+      <w:r>
+        <w:rPr>
+          <w:sz w:val="24"/>
+          <w:szCs w:val="24"/>
+        </w:rPr>
+        <w:t>[RF00</w:t>
       </w:r>
       <w:r>
         <w:rPr>
@@ -2098,14 +2275,408 @@
           <w:sz w:val="24"/>
           <w:szCs w:val="24"/>
         </w:rPr>
-        <w:t xml:space="preserve">.Diagrama </w:t>
-      </w:r>
-      <w:r>
-        <w:rPr>
-          <w:sz w:val="24"/>
-          <w:szCs w:val="24"/>
-        </w:rPr>
-        <w:t>Fluxo de Dados</w:t>
+        <w:t xml:space="preserve">] </w:t>
+      </w:r>
+      <w:r>
+        <w:rPr>
+          <w:sz w:val="24"/>
+          <w:szCs w:val="24"/>
+        </w:rPr>
+        <w:t>Copiar Texto</w:t>
+      </w:r>
+    </w:p>
+    <w:p>
+      <w:pPr>
+        <w:rPr>
+          <w:sz w:val="24"/>
+          <w:szCs w:val="24"/>
+        </w:rPr>
+      </w:pPr>
+      <w:r>
+        <w:rPr>
+          <w:sz w:val="24"/>
+          <w:szCs w:val="24"/>
+        </w:rPr>
+        <w:t>Ator:</w:t>
+      </w:r>
+      <w:r>
+        <w:rPr>
+          <w:sz w:val="24"/>
+          <w:szCs w:val="24"/>
+        </w:rPr>
+        <w:t xml:space="preserve"> </w:t>
+      </w:r>
+      <w:r>
+        <w:rPr>
+          <w:sz w:val="24"/>
+          <w:szCs w:val="24"/>
+        </w:rPr>
+        <w:t>Usuário</w:t>
+      </w:r>
+    </w:p>
+    <w:p>
+      <w:pPr>
+        <w:rPr>
+          <w:sz w:val="24"/>
+          <w:szCs w:val="24"/>
+        </w:rPr>
+      </w:pPr>
+      <w:r>
+        <w:rPr>
+          <w:sz w:val="24"/>
+          <w:szCs w:val="24"/>
+        </w:rPr>
+        <w:t>Responsável: Rogério</w:t>
+      </w:r>
+    </w:p>
+    <w:p>
+      <w:pPr>
+        <w:rPr>
+          <w:sz w:val="24"/>
+          <w:szCs w:val="24"/>
+        </w:rPr>
+      </w:pPr>
+      <w:r>
+        <w:rPr>
+          <w:sz w:val="24"/>
+          <w:szCs w:val="24"/>
+        </w:rPr>
+        <w:t xml:space="preserve">Descrição: </w:t>
+      </w:r>
+      <w:r>
+        <w:rPr>
+          <w:sz w:val="24"/>
+          <w:szCs w:val="24"/>
+        </w:rPr>
+        <w:t xml:space="preserve">Assim que o usuário selecionar o botão “Copiar”, o sistema deverá copiar </w:t>
+      </w:r>
+      <w:r>
+        <w:rPr>
+          <w:sz w:val="24"/>
+          <w:szCs w:val="24"/>
+        </w:rPr>
+        <w:t xml:space="preserve">o texto gerado para o atalho de cópia do sistema </w:t>
+      </w:r>
+      <w:r>
+        <w:rPr>
+          <w:sz w:val="24"/>
+          <w:szCs w:val="24"/>
+        </w:rPr>
+        <w:t xml:space="preserve">operacional </w:t>
+      </w:r>
+      <w:r>
+        <w:rPr>
+          <w:sz w:val="24"/>
+          <w:szCs w:val="24"/>
+        </w:rPr>
+        <w:t>do usuário;</w:t>
+      </w:r>
+    </w:p>
+    <w:p>
+      <w:pPr>
+        <w:rPr>
+          <w:sz w:val="24"/>
+          <w:szCs w:val="24"/>
+        </w:rPr>
+      </w:pPr>
+      <w:r>
+        <w:rPr>
+          <w:sz w:val="24"/>
+          <w:szCs w:val="24"/>
+        </w:rPr>
+        <w:t>Pré-Condições:</w:t>
+      </w:r>
+      <w:r>
+        <w:rPr>
+          <w:sz w:val="24"/>
+          <w:szCs w:val="24"/>
+        </w:rPr>
+        <w:t xml:space="preserve"> Execução do Requisito</w:t>
+      </w:r>
+      <w:r>
+        <w:rPr>
+          <w:sz w:val="24"/>
+          <w:szCs w:val="24"/>
+        </w:rPr>
+        <w:t xml:space="preserve"> </w:t>
+      </w:r>
+      <w:r>
+        <w:rPr>
+          <w:sz w:val="24"/>
+          <w:szCs w:val="24"/>
+        </w:rPr>
+        <w:t>[RF001]</w:t>
+      </w:r>
+    </w:p>
+    <w:p>
+      <w:pPr>
+        <w:rPr>
+          <w:sz w:val="24"/>
+          <w:szCs w:val="24"/>
+        </w:rPr>
+      </w:pPr>
+      <w:r>
+        <w:rPr>
+          <w:sz w:val="24"/>
+          <w:szCs w:val="24"/>
+        </w:rPr>
+        <w:t xml:space="preserve">Resultado: Texto aleatório </w:t>
+      </w:r>
+      <w:r>
+        <w:rPr>
+          <w:sz w:val="24"/>
+          <w:szCs w:val="24"/>
+        </w:rPr>
+        <w:t>copiado</w:t>
+      </w:r>
+    </w:p>
+    <w:p>
+      <w:r>
+        <w:t>Cenário Principal: O usuário seleciona o botão “</w:t>
+      </w:r>
+      <w:r>
+        <w:t>Copiar</w:t>
+      </w:r>
+      <w:r>
+        <w:t xml:space="preserve">” e o sistema </w:t>
+      </w:r>
+      <w:r>
+        <w:t>copia o texto.</w:t>
+      </w:r>
+    </w:p>
+    <w:p>
+      <w:r>
+        <w:t xml:space="preserve">Cenário </w:t>
+      </w:r>
+      <w:r>
+        <w:t>Alternativo</w:t>
+      </w:r>
+      <w:r>
+        <w:t>: O usuário seleciona o botão “Copiar”</w:t>
+      </w:r>
+      <w:r>
+        <w:t xml:space="preserve"> sem que exista um texto gerado. O sistema notifica ao usuário sobre a falta do texto.</w:t>
+      </w:r>
+    </w:p>
+    <w:p>
+      <w:r>
+        <w:t>Criticidade: Baixa</w:t>
+      </w:r>
+    </w:p>
+    <w:p>
+      <w:pPr>
+        <w:rPr>
+          <w:sz w:val="24"/>
+          <w:szCs w:val="24"/>
+        </w:rPr>
+      </w:pPr>
+    </w:p>
+    <w:p>
+      <w:pPr>
+        <w:rPr>
+          <w:sz w:val="24"/>
+          <w:szCs w:val="24"/>
+        </w:rPr>
+      </w:pPr>
+      <w:r>
+        <w:rPr>
+          <w:sz w:val="24"/>
+          <w:szCs w:val="24"/>
+        </w:rPr>
+        <w:lastRenderedPageBreak/>
+        <w:t>[RF00</w:t>
+      </w:r>
+      <w:r>
+        <w:rPr>
+          <w:sz w:val="24"/>
+          <w:szCs w:val="24"/>
+        </w:rPr>
+        <w:t>3</w:t>
+      </w:r>
+      <w:r>
+        <w:rPr>
+          <w:sz w:val="24"/>
+          <w:szCs w:val="24"/>
+        </w:rPr>
+        <w:t xml:space="preserve">] </w:t>
+      </w:r>
+      <w:r>
+        <w:rPr>
+          <w:sz w:val="24"/>
+          <w:szCs w:val="24"/>
+        </w:rPr>
+        <w:t>Excluir Texto</w:t>
+      </w:r>
+    </w:p>
+    <w:p>
+      <w:pPr>
+        <w:rPr>
+          <w:sz w:val="24"/>
+          <w:szCs w:val="24"/>
+        </w:rPr>
+      </w:pPr>
+      <w:r>
+        <w:rPr>
+          <w:sz w:val="24"/>
+          <w:szCs w:val="24"/>
+        </w:rPr>
+        <w:t>Ator:</w:t>
+      </w:r>
+      <w:r>
+        <w:rPr>
+          <w:sz w:val="24"/>
+          <w:szCs w:val="24"/>
+        </w:rPr>
+        <w:t xml:space="preserve"> </w:t>
+      </w:r>
+      <w:r>
+        <w:rPr>
+          <w:sz w:val="24"/>
+          <w:szCs w:val="24"/>
+        </w:rPr>
+        <w:t>Usuário</w:t>
+      </w:r>
+    </w:p>
+    <w:p>
+      <w:pPr>
+        <w:rPr>
+          <w:sz w:val="24"/>
+          <w:szCs w:val="24"/>
+        </w:rPr>
+      </w:pPr>
+      <w:r>
+        <w:rPr>
+          <w:sz w:val="24"/>
+          <w:szCs w:val="24"/>
+        </w:rPr>
+        <w:t>Responsável: Rogério</w:t>
+      </w:r>
+      <w:bookmarkStart w:id="0" w:name="_GoBack"/>
+      <w:bookmarkEnd w:id="0"/>
+    </w:p>
+    <w:p>
+      <w:pPr>
+        <w:rPr>
+          <w:sz w:val="24"/>
+          <w:szCs w:val="24"/>
+        </w:rPr>
+      </w:pPr>
+      <w:r>
+        <w:rPr>
+          <w:sz w:val="24"/>
+          <w:szCs w:val="24"/>
+        </w:rPr>
+        <w:t xml:space="preserve">Descrição: </w:t>
+      </w:r>
+      <w:r>
+        <w:rPr>
+          <w:sz w:val="24"/>
+          <w:szCs w:val="24"/>
+        </w:rPr>
+        <w:t>Assim que o usuário selecionar o botão “Excluir”, o sistema deverá excluir o texto gerado.</w:t>
+      </w:r>
+    </w:p>
+    <w:p>
+      <w:pPr>
+        <w:rPr>
+          <w:sz w:val="24"/>
+          <w:szCs w:val="24"/>
+        </w:rPr>
+      </w:pPr>
+      <w:r>
+        <w:rPr>
+          <w:sz w:val="24"/>
+          <w:szCs w:val="24"/>
+        </w:rPr>
+        <w:t>Pré-Condições: Execução do Requisito [RF001]</w:t>
+      </w:r>
+    </w:p>
+    <w:p>
+      <w:pPr>
+        <w:rPr>
+          <w:sz w:val="24"/>
+          <w:szCs w:val="24"/>
+        </w:rPr>
+      </w:pPr>
+      <w:r>
+        <w:rPr>
+          <w:sz w:val="24"/>
+          <w:szCs w:val="24"/>
+        </w:rPr>
+        <w:t xml:space="preserve">Resultado: Texto aleatório </w:t>
+      </w:r>
+      <w:r>
+        <w:rPr>
+          <w:sz w:val="24"/>
+          <w:szCs w:val="24"/>
+        </w:rPr>
+        <w:t>excluído</w:t>
+      </w:r>
+    </w:p>
+    <w:p>
+      <w:r>
+        <w:t>Cenário Principal: O usuário seleciona o botão “</w:t>
+      </w:r>
+      <w:r>
+        <w:t>Excluir</w:t>
+      </w:r>
+      <w:r>
+        <w:t xml:space="preserve">” e o sistema </w:t>
+      </w:r>
+      <w:r>
+        <w:t>exclui</w:t>
+      </w:r>
+      <w:r>
+        <w:t xml:space="preserve"> o texto.</w:t>
+      </w:r>
+    </w:p>
+    <w:p>
+      <w:r>
+        <w:t>Cenário Alternativo: O usuário seleciona o botão “Excluir” sem que exista um texto gerado. O sistema notifica ao usuário sobre a falta do texto.</w:t>
+      </w:r>
+    </w:p>
+    <w:p>
+      <w:r>
+        <w:t>Criticidade: Baixa</w:t>
+      </w:r>
+    </w:p>
+    <w:p>
+      <w:pPr>
+        <w:rPr>
+          <w:sz w:val="24"/>
+          <w:szCs w:val="24"/>
+          <w:u w:val="single"/>
+        </w:rPr>
+      </w:pPr>
+    </w:p>
+    <w:p>
+      <w:pPr>
+        <w:rPr>
+          <w:sz w:val="24"/>
+          <w:szCs w:val="24"/>
+        </w:rPr>
+      </w:pPr>
+    </w:p>
+    <w:p>
+      <w:pPr>
+        <w:rPr>
+          <w:sz w:val="24"/>
+          <w:szCs w:val="24"/>
+        </w:rPr>
+      </w:pPr>
+      <w:r>
+        <w:rPr>
+          <w:sz w:val="24"/>
+          <w:szCs w:val="24"/>
+        </w:rPr>
+        <w:t>4.3</w:t>
+      </w:r>
+      <w:r>
+        <w:rPr>
+          <w:sz w:val="24"/>
+          <w:szCs w:val="24"/>
+        </w:rPr>
+        <w:t>.Diagrama Fluxo de Dados</w:t>
       </w:r>
     </w:p>
     <w:p>
@@ -2170,8 +2741,6 @@
           </wp:inline>
         </w:drawing>
       </w:r>
-      <w:bookmarkStart w:id="0" w:name="_GoBack"/>
-      <w:bookmarkEnd w:id="0"/>
     </w:p>
     <w:p>
       <w:pPr>
@@ -2347,7 +2916,7 @@
           <w:rPr>
             <w:noProof/>
           </w:rPr>
-          <w:t>7</w:t>
+          <w:t>8</w:t>
         </w:r>
         <w:r>
           <w:fldChar w:fldCharType="end"/>
@@ -3804,7 +4373,7 @@
 </file>
 
 <file path=customXml/itemProps1.xml><?xml version="1.0" encoding="utf-8"?>
-<ds:datastoreItem xmlns:ds="http://schemas.openxmlformats.org/officeDocument/2006/customXml" ds:itemID="{BA3300FC-7E17-4B03-A83D-CEB8E1318D38}">
+<ds:datastoreItem xmlns:ds="http://schemas.openxmlformats.org/officeDocument/2006/customXml" ds:itemID="{6E8D6C87-CB9E-4C9E-9B28-94C9CC68B52E}">
   <ds:schemaRefs>
     <ds:schemaRef ds:uri="http://schemas.openxmlformats.org/officeDocument/2006/bibliography"/>
   </ds:schemaRefs>

</xml_diff>